<commit_message>
modificación en documento final
</commit_message>
<xml_diff>
--- a/Avance0.docx
+++ b/Avance0.docx
@@ -182,6 +182,7 @@
               <w:dataBinding w:prefixMappings="xmlns:ns0='http://schemas.openxmlformats.org/package/2006/metadata/core-properties' xmlns:ns1='http://purl.org/dc/elements/1.1/'" w:xpath="/ns0:coreProperties[1]/ns1:subject[1]" w:storeItemID="{6C3C8BC8-F283-45AE-878A-BAB7291924A1}"/>
               <w:text/>
             </w:sdtPr>
+            <w:sdtEndPr/>
             <w:sdtContent>
               <w:r>
                 <w:rPr>
@@ -616,6 +617,7 @@
             <w:dataBinding w:prefixMappings="xmlns:ns0='http://schemas.openxmlformats.org/package/2006/metadata/core-properties' xmlns:ns1='http://purl.org/dc/elements/1.1/'" w:xpath="/ns0:coreProperties[1]/ns1:title[1]" w:storeItemID="{6C3C8BC8-F283-45AE-878A-BAB7291924A1}"/>
             <w:text/>
           </w:sdtPr>
+          <w:sdtEndPr/>
           <w:sdtContent>
             <w:p>
               <w:pPr>
@@ -628,7 +630,6 @@
                   <w:lang w:val="es-EC"/>
                 </w:rPr>
               </w:pPr>
-              <w:proofErr w:type="spellStart"/>
               <w:r>
                 <w:rPr>
                   <w:rFonts w:ascii="Times New Roman" w:eastAsiaTheme="majorEastAsia" w:hAnsi="Times New Roman" w:cs="Times New Roman"/>
@@ -638,7 +639,6 @@
                 </w:rPr>
                 <w:t>Clojure</w:t>
               </w:r>
-              <w:proofErr w:type="spellEnd"/>
             </w:p>
           </w:sdtContent>
         </w:sdt>
@@ -745,16 +745,7 @@
               <w:szCs w:val="28"/>
               <w:lang w:val="es-EC"/>
             </w:rPr>
-            <w:t>Agila Pinto</w:t>
-          </w:r>
-          <w:r>
-            <w:rPr>
-              <w:rFonts w:ascii="Times New Roman" w:hAnsi="Times New Roman" w:cs="Times New Roman"/>
-              <w:sz w:val="28"/>
-              <w:szCs w:val="28"/>
-              <w:lang w:val="es-EC"/>
-            </w:rPr>
-            <w:t xml:space="preserve"> Nicole Salome</w:t>
+            <w:t>Agila Pinto Nicole Salome</w:t>
           </w:r>
           <w:r>
             <w:rPr>
@@ -826,16 +817,7 @@
               <w:szCs w:val="28"/>
               <w:lang w:val="es-EC"/>
             </w:rPr>
-            <w:t>Dávalos Carrera</w:t>
-          </w:r>
-          <w:r>
-            <w:rPr>
-              <w:rFonts w:ascii="Times New Roman" w:hAnsi="Times New Roman" w:cs="Times New Roman"/>
-              <w:sz w:val="28"/>
-              <w:szCs w:val="28"/>
-              <w:lang w:val="es-EC"/>
-            </w:rPr>
-            <w:t xml:space="preserve"> Josué Eulises</w:t>
+            <w:t>Dávalos Carrera Josué Eulises</w:t>
           </w:r>
         </w:p>
         <w:p>
@@ -1242,27 +1224,7 @@
               <w:szCs w:val="28"/>
               <w:lang w:val="es-EC"/>
             </w:rPr>
-            <w:t xml:space="preserve"> de </w:t>
-          </w:r>
-          <w:proofErr w:type="gramStart"/>
-          <w:r>
-            <w:rPr>
-              <w:rFonts w:ascii="Times New Roman" w:hAnsi="Times New Roman" w:cs="Times New Roman"/>
-              <w:sz w:val="28"/>
-              <w:szCs w:val="28"/>
-              <w:lang w:val="es-EC"/>
-            </w:rPr>
-            <w:t>Noviembre</w:t>
-          </w:r>
-          <w:proofErr w:type="gramEnd"/>
-          <w:r>
-            <w:rPr>
-              <w:rFonts w:ascii="Times New Roman" w:hAnsi="Times New Roman" w:cs="Times New Roman"/>
-              <w:sz w:val="28"/>
-              <w:szCs w:val="28"/>
-              <w:lang w:val="es-EC"/>
-            </w:rPr>
-            <w:t xml:space="preserve"> del 2020.</w:t>
+            <w:t xml:space="preserve"> de Noviembre del 2020.</w:t>
           </w:r>
         </w:p>
       </w:sdtContent>
@@ -1364,162 +1326,6 @@
     <w:p>
       <w:pPr>
         <w:pStyle w:val="Ttulo1"/>
-        <w:spacing w:after="240" w:line="480" w:lineRule="auto"/>
-        <w:jc w:val="center"/>
-        <w:rPr>
-          <w:rFonts w:ascii="Times New Roman" w:eastAsia="Arial Unicode MS" w:hAnsi="Times New Roman" w:cs="Times New Roman"/>
-          <w:b/>
-          <w:bCs/>
-          <w:color w:val="auto"/>
-          <w:szCs w:val="24"/>
-          <w:u w:val="single"/>
-        </w:rPr>
-      </w:pPr>
-      <w:r>
-        <w:rPr>
-          <w:rFonts w:ascii="Times New Roman" w:eastAsia="Arial Unicode MS" w:hAnsi="Times New Roman" w:cs="Times New Roman"/>
-          <w:b/>
-          <w:bCs/>
-          <w:color w:val="auto"/>
-          <w:u w:val="single"/>
-        </w:rPr>
-        <w:lastRenderedPageBreak/>
-        <w:t>INTRODUCCIÓN</w:t>
-      </w:r>
-    </w:p>
-    <w:p>
-      <w:pPr>
-        <w:spacing w:before="240" w:after="240" w:line="480" w:lineRule="auto"/>
-        <w:ind w:firstLine="360"/>
-        <w:jc w:val="both"/>
-        <w:rPr>
-          <w:rFonts w:ascii="Times New Roman" w:eastAsia="Arial Unicode MS" w:hAnsi="Times New Roman" w:cs="Times New Roman"/>
-          <w:bCs/>
-          <w:szCs w:val="20"/>
-        </w:rPr>
-      </w:pPr>
-      <w:r>
-        <w:rPr>
-          <w:rFonts w:ascii="Times New Roman" w:eastAsia="Arial Unicode MS" w:hAnsi="Times New Roman" w:cs="Times New Roman"/>
-          <w:bCs/>
-          <w:szCs w:val="20"/>
-        </w:rPr>
-        <w:t xml:space="preserve">JavaScript es un lenguaje de programación muy versátil, ligero y con uno de los más amplios rangos de compatibilidad a nivel de sistemas, navegadores y dispositivos (Barrera, </w:t>
-      </w:r>
-      <w:proofErr w:type="spellStart"/>
-      <w:r>
-        <w:rPr>
-          <w:rFonts w:ascii="Times New Roman" w:eastAsia="Arial Unicode MS" w:hAnsi="Times New Roman" w:cs="Times New Roman"/>
-          <w:bCs/>
-          <w:szCs w:val="20"/>
-        </w:rPr>
-        <w:t>n.d</w:t>
-      </w:r>
-      <w:proofErr w:type="spellEnd"/>
-      <w:r>
-        <w:rPr>
-          <w:rFonts w:ascii="Times New Roman" w:eastAsia="Arial Unicode MS" w:hAnsi="Times New Roman" w:cs="Times New Roman"/>
-          <w:bCs/>
-          <w:szCs w:val="20"/>
-        </w:rPr>
-        <w:t>.). No maneja clases, dejando una total libertad al criterio del desarrollador para elegir desarrollar en una programación funcional, orientada a objetos o procedimental (IONOS, 2019). Este lenguaje ofrece una barrera de entrada baja en comparación con otros lenguajes de programación. No se necesita una gran experiencia en el campo informático para entender los conceptos básicos, ni la lógica detrás del script; los requerimientos de software no son exigentes, ni costosos.</w:t>
-      </w:r>
-    </w:p>
-    <w:p>
-      <w:pPr>
-        <w:spacing w:before="240" w:line="480" w:lineRule="auto"/>
-        <w:ind w:firstLine="360"/>
-        <w:jc w:val="both"/>
-        <w:rPr>
-          <w:rFonts w:ascii="Times New Roman" w:eastAsia="Arial Unicode MS" w:hAnsi="Times New Roman" w:cs="Times New Roman"/>
-          <w:bCs/>
-          <w:szCs w:val="20"/>
-        </w:rPr>
-      </w:pPr>
-      <w:r>
-        <w:rPr>
-          <w:rFonts w:ascii="Times New Roman" w:eastAsia="Arial Unicode MS" w:hAnsi="Times New Roman" w:cs="Times New Roman"/>
-          <w:bCs/>
-          <w:szCs w:val="20"/>
-        </w:rPr>
-        <w:t xml:space="preserve">JS es el único lenguaje script que es compatible de forma nativa con todos los navegadores, es prácticamente la única opción para el desarrollar </w:t>
-      </w:r>
-      <w:proofErr w:type="spellStart"/>
-      <w:r>
-        <w:rPr>
-          <w:rFonts w:ascii="Times New Roman" w:eastAsia="Arial Unicode MS" w:hAnsi="Times New Roman" w:cs="Times New Roman"/>
-          <w:bCs/>
-          <w:szCs w:val="20"/>
-        </w:rPr>
-        <w:t>front-end</w:t>
-      </w:r>
-      <w:proofErr w:type="spellEnd"/>
-      <w:r>
-        <w:rPr>
-          <w:rFonts w:ascii="Times New Roman" w:eastAsia="Arial Unicode MS" w:hAnsi="Times New Roman" w:cs="Times New Roman"/>
-          <w:bCs/>
-          <w:szCs w:val="20"/>
-        </w:rPr>
-        <w:t>. Tiene la singularidad de no depender de la compilación, es soportado directamente por el navegador, quien lee el código y ejecuta las instrucciones. Es uno de los lenguajes principales para la creación web interactiva y visual (</w:t>
-      </w:r>
-      <w:proofErr w:type="spellStart"/>
-      <w:r>
-        <w:rPr>
-          <w:rFonts w:ascii="Times New Roman" w:eastAsia="Arial Unicode MS" w:hAnsi="Times New Roman" w:cs="Times New Roman"/>
-          <w:bCs/>
-          <w:szCs w:val="20"/>
-        </w:rPr>
-        <w:t>yeeply</w:t>
-      </w:r>
-      <w:proofErr w:type="spellEnd"/>
-      <w:r>
-        <w:rPr>
-          <w:rFonts w:ascii="Times New Roman" w:eastAsia="Arial Unicode MS" w:hAnsi="Times New Roman" w:cs="Times New Roman"/>
-          <w:bCs/>
-          <w:szCs w:val="20"/>
-        </w:rPr>
-        <w:t>, 2019), aun cuando puede aplicarse a servidores, aplicación móvil, etc. A nivel de la comunidad desarrolladora, actualmente, JavaScript ocupa el primer lugar de los lenguajes de programación más utilizados y se encuentra entre los 20 primeros puestos de los que generan un mayor ingreso salarial globalmente (</w:t>
-      </w:r>
-      <w:proofErr w:type="spellStart"/>
-      <w:r>
-        <w:rPr>
-          <w:rFonts w:ascii="Times New Roman" w:eastAsia="Arial Unicode MS" w:hAnsi="Times New Roman" w:cs="Times New Roman"/>
-          <w:bCs/>
-          <w:szCs w:val="20"/>
-        </w:rPr>
-        <w:t>Stackoverflow</w:t>
-      </w:r>
-      <w:proofErr w:type="spellEnd"/>
-      <w:r>
-        <w:rPr>
-          <w:rFonts w:ascii="Times New Roman" w:eastAsia="Arial Unicode MS" w:hAnsi="Times New Roman" w:cs="Times New Roman"/>
-          <w:bCs/>
-          <w:szCs w:val="20"/>
-        </w:rPr>
-        <w:t>, 2020).</w:t>
-      </w:r>
-    </w:p>
-    <w:p>
-      <w:pPr>
-        <w:spacing w:line="480" w:lineRule="auto"/>
-        <w:rPr>
-          <w:rFonts w:ascii="Times New Roman" w:eastAsia="Arial Unicode MS" w:hAnsi="Times New Roman" w:cs="Times New Roman"/>
-          <w:bCs/>
-          <w:szCs w:val="20"/>
-        </w:rPr>
-      </w:pPr>
-      <w:r>
-        <w:rPr>
-          <w:rFonts w:ascii="Times New Roman" w:eastAsia="Arial Unicode MS" w:hAnsi="Times New Roman" w:cs="Times New Roman"/>
-          <w:bCs/>
-          <w:szCs w:val="20"/>
-        </w:rPr>
-        <w:br w:type="page"/>
-      </w:r>
-    </w:p>
-    <w:p>
-      <w:pPr>
-        <w:pStyle w:val="Ttulo1"/>
         <w:keepNext w:val="0"/>
         <w:keepLines w:val="0"/>
         <w:widowControl w:val="0"/>
@@ -1567,7 +1373,19 @@
         <w:rPr>
           <w:rFonts w:ascii="Times New Roman" w:hAnsi="Times New Roman" w:cs="Times New Roman"/>
         </w:rPr>
-        <w:t>Construir un analizador léxico para un lenguaje de programación específico, en este caso JavaScript, con la finalidad de ayudar a los nuevos aprendices a identificar las principales funciones de manejo de datos soportados.</w:t>
+        <w:t xml:space="preserve">Construir un analizador léxico para un lenguaje de programación específico, en este caso </w:t>
+      </w:r>
+      <w:r>
+        <w:rPr>
+          <w:rFonts w:ascii="Times New Roman" w:hAnsi="Times New Roman" w:cs="Times New Roman"/>
+        </w:rPr>
+        <w:t>Clojure</w:t>
+      </w:r>
+      <w:r>
+        <w:rPr>
+          <w:rFonts w:ascii="Times New Roman" w:hAnsi="Times New Roman" w:cs="Times New Roman"/>
+        </w:rPr>
+        <w:t>, con la finalidad de ayudar a los nuevos aprendices a identificar las principales funciones de manejo de datos soportados.</w:t>
       </w:r>
     </w:p>
     <w:p>
@@ -1729,11 +1547,10 @@
       <w:r>
         <w:rPr>
           <w:rFonts w:ascii="Times New Roman" w:hAnsi="Times New Roman" w:cs="Times New Roman"/>
-          <w:spacing w:val="-43"/>
           <w:sz w:val="24"/>
           <w:lang w:val="es-EC"/>
         </w:rPr>
-        <w:t xml:space="preserve"> </w:t>
+        <w:t xml:space="preserve"> Clojure</w:t>
       </w:r>
       <w:r>
         <w:rPr>
@@ -1741,7 +1558,7 @@
           <w:sz w:val="24"/>
           <w:lang w:val="es-EC"/>
         </w:rPr>
-        <w:t>JavaScript.</w:t>
+        <w:t>.</w:t>
       </w:r>
     </w:p>
     <w:p>
@@ -2559,35 +2376,7 @@
               <w:rPr>
                 <w:rFonts w:ascii="Times New Roman" w:hAnsi="Times New Roman" w:cs="Times New Roman"/>
               </w:rPr>
-              <w:t xml:space="preserve">Tipo de dato entero, pueden ser short, </w:t>
-            </w:r>
-            <w:proofErr w:type="spellStart"/>
-            <w:r>
-              <w:rPr>
-                <w:rFonts w:ascii="Times New Roman" w:hAnsi="Times New Roman" w:cs="Times New Roman"/>
-              </w:rPr>
-              <w:t>long</w:t>
-            </w:r>
-            <w:proofErr w:type="spellEnd"/>
-            <w:r>
-              <w:rPr>
-                <w:rFonts w:ascii="Times New Roman" w:hAnsi="Times New Roman" w:cs="Times New Roman"/>
-              </w:rPr>
-              <w:t xml:space="preserve"> e </w:t>
-            </w:r>
-            <w:proofErr w:type="spellStart"/>
-            <w:r>
-              <w:rPr>
-                <w:rFonts w:ascii="Times New Roman" w:hAnsi="Times New Roman" w:cs="Times New Roman"/>
-              </w:rPr>
-              <w:t>int</w:t>
-            </w:r>
-            <w:proofErr w:type="spellEnd"/>
-            <w:r>
-              <w:rPr>
-                <w:rFonts w:ascii="Times New Roman" w:hAnsi="Times New Roman" w:cs="Times New Roman"/>
-              </w:rPr>
-              <w:t>.</w:t>
+              <w:t>Tipo de dato entero, pueden ser short, long e int.</w:t>
             </w:r>
           </w:p>
         </w:tc>
@@ -2611,27 +2400,11 @@
                 <w:rFonts w:ascii="Times New Roman" w:hAnsi="Times New Roman" w:cs="Times New Roman"/>
               </w:rPr>
             </w:pPr>
-            <w:proofErr w:type="gramStart"/>
-            <w:r>
-              <w:rPr>
-                <w:rFonts w:ascii="Times New Roman" w:hAnsi="Times New Roman" w:cs="Times New Roman"/>
-              </w:rPr>
-              <w:t xml:space="preserve">( </w:t>
-            </w:r>
-            <w:proofErr w:type="spellStart"/>
-            <w:r>
-              <w:rPr>
-                <w:rFonts w:ascii="Times New Roman" w:hAnsi="Times New Roman" w:cs="Times New Roman"/>
-              </w:rPr>
-              <w:t>def</w:t>
-            </w:r>
-            <w:proofErr w:type="spellEnd"/>
-            <w:proofErr w:type="gramEnd"/>
-            <w:r>
-              <w:rPr>
-                <w:rFonts w:ascii="Times New Roman" w:hAnsi="Times New Roman" w:cs="Times New Roman"/>
-              </w:rPr>
-              <w:t xml:space="preserve"> x 42 )</w:t>
+            <w:r>
+              <w:rPr>
+                <w:rFonts w:ascii="Times New Roman" w:hAnsi="Times New Roman" w:cs="Times New Roman"/>
+              </w:rPr>
+              <w:t>( def x 42 )</w:t>
             </w:r>
           </w:p>
         </w:tc>
@@ -2691,19 +2464,11 @@
                 <w:rFonts w:ascii="Times New Roman" w:hAnsi="Times New Roman" w:cs="Times New Roman"/>
               </w:rPr>
             </w:pPr>
-            <w:proofErr w:type="spellStart"/>
-            <w:r>
-              <w:rPr>
-                <w:rFonts w:ascii="Times New Roman" w:hAnsi="Times New Roman" w:cs="Times New Roman"/>
-              </w:rPr>
-              <w:t>Numeros</w:t>
-            </w:r>
-            <w:proofErr w:type="spellEnd"/>
-            <w:r>
-              <w:rPr>
-                <w:rFonts w:ascii="Times New Roman" w:hAnsi="Times New Roman" w:cs="Times New Roman"/>
-              </w:rPr>
-              <w:t xml:space="preserve"> con coma flotante.</w:t>
+            <w:r>
+              <w:rPr>
+                <w:rFonts w:ascii="Times New Roman" w:hAnsi="Times New Roman" w:cs="Times New Roman"/>
+              </w:rPr>
+              <w:t>Numeros con coma flotante.</w:t>
             </w:r>
           </w:p>
         </w:tc>
@@ -2728,27 +2493,11 @@
                 <w:rFonts w:ascii="Times New Roman" w:hAnsi="Times New Roman" w:cs="Times New Roman"/>
               </w:rPr>
             </w:pPr>
-            <w:proofErr w:type="gramStart"/>
-            <w:r>
-              <w:rPr>
-                <w:rFonts w:ascii="Times New Roman" w:hAnsi="Times New Roman" w:cs="Times New Roman"/>
-              </w:rPr>
-              <w:t xml:space="preserve">( </w:t>
-            </w:r>
-            <w:proofErr w:type="spellStart"/>
-            <w:r>
-              <w:rPr>
-                <w:rFonts w:ascii="Times New Roman" w:hAnsi="Times New Roman" w:cs="Times New Roman"/>
-              </w:rPr>
-              <w:t>def</w:t>
-            </w:r>
-            <w:proofErr w:type="spellEnd"/>
-            <w:proofErr w:type="gramEnd"/>
-            <w:r>
-              <w:rPr>
-                <w:rFonts w:ascii="Times New Roman" w:hAnsi="Times New Roman" w:cs="Times New Roman"/>
-              </w:rPr>
-              <w:t xml:space="preserve"> y -1.5 )</w:t>
+            <w:r>
+              <w:rPr>
+                <w:rFonts w:ascii="Times New Roman" w:hAnsi="Times New Roman" w:cs="Times New Roman"/>
+              </w:rPr>
+              <w:t>( def y -1.5 )</w:t>
             </w:r>
           </w:p>
         </w:tc>
@@ -2833,27 +2582,11 @@
                 <w:rFonts w:ascii="Times New Roman" w:hAnsi="Times New Roman" w:cs="Times New Roman"/>
               </w:rPr>
             </w:pPr>
-            <w:proofErr w:type="gramStart"/>
-            <w:r>
-              <w:rPr>
-                <w:rFonts w:ascii="Times New Roman" w:hAnsi="Times New Roman" w:cs="Times New Roman"/>
-              </w:rPr>
-              <w:t xml:space="preserve">( </w:t>
-            </w:r>
-            <w:proofErr w:type="spellStart"/>
-            <w:r>
-              <w:rPr>
-                <w:rFonts w:ascii="Times New Roman" w:hAnsi="Times New Roman" w:cs="Times New Roman"/>
-              </w:rPr>
-              <w:t>def</w:t>
-            </w:r>
-            <w:proofErr w:type="spellEnd"/>
-            <w:proofErr w:type="gramEnd"/>
-            <w:r>
-              <w:rPr>
-                <w:rFonts w:ascii="Times New Roman" w:hAnsi="Times New Roman" w:cs="Times New Roman"/>
-              </w:rPr>
-              <w:t xml:space="preserve"> status true )</w:t>
+            <w:r>
+              <w:rPr>
+                <w:rFonts w:ascii="Times New Roman" w:hAnsi="Times New Roman" w:cs="Times New Roman"/>
+              </w:rPr>
+              <w:t>( def status true )</w:t>
             </w:r>
           </w:p>
         </w:tc>
@@ -2884,14 +2617,12 @@
                 <w:rFonts w:ascii="Times New Roman" w:hAnsi="Times New Roman" w:cs="Times New Roman"/>
               </w:rPr>
             </w:pPr>
-            <w:proofErr w:type="spellStart"/>
             <w:r>
               <w:rPr>
                 <w:rFonts w:ascii="Times New Roman" w:hAnsi="Times New Roman" w:cs="Times New Roman"/>
               </w:rPr>
               <w:t>Char</w:t>
             </w:r>
-            <w:proofErr w:type="spellEnd"/>
           </w:p>
         </w:tc>
         <w:tc>
@@ -2977,14 +2708,12 @@
                 <w:rFonts w:ascii="Times New Roman" w:hAnsi="Times New Roman" w:cs="Times New Roman"/>
               </w:rPr>
             </w:pPr>
-            <w:proofErr w:type="spellStart"/>
             <w:r>
               <w:rPr>
                 <w:rFonts w:ascii="Times New Roman" w:hAnsi="Times New Roman" w:cs="Times New Roman"/>
               </w:rPr>
               <w:t>Null</w:t>
             </w:r>
-            <w:proofErr w:type="spellEnd"/>
           </w:p>
         </w:tc>
         <w:tc>
@@ -3035,14 +2764,12 @@
                 <w:rFonts w:ascii="Times New Roman" w:hAnsi="Times New Roman" w:cs="Times New Roman"/>
               </w:rPr>
             </w:pPr>
-            <w:proofErr w:type="spellStart"/>
             <w:r>
               <w:rPr>
                 <w:rFonts w:ascii="Times New Roman" w:hAnsi="Times New Roman" w:cs="Times New Roman"/>
               </w:rPr>
               <w:t>nil</w:t>
             </w:r>
-            <w:proofErr w:type="spellEnd"/>
           </w:p>
         </w:tc>
       </w:tr>
@@ -3213,14 +2940,12 @@
                 <w:rFonts w:ascii="Times New Roman" w:hAnsi="Times New Roman" w:cs="Times New Roman"/>
               </w:rPr>
             </w:pPr>
-            <w:proofErr w:type="spellStart"/>
             <w:r>
               <w:rPr>
                 <w:rFonts w:ascii="Times New Roman" w:hAnsi="Times New Roman" w:cs="Times New Roman"/>
               </w:rPr>
               <w:t>String</w:t>
             </w:r>
-            <w:proofErr w:type="spellEnd"/>
           </w:p>
         </w:tc>
         <w:tc>
@@ -3275,35 +3000,7 @@
               <w:rPr>
                 <w:rFonts w:ascii="Times New Roman" w:hAnsi="Times New Roman" w:cs="Times New Roman"/>
               </w:rPr>
-              <w:t>(</w:t>
-            </w:r>
-            <w:proofErr w:type="spellStart"/>
-            <w:r>
-              <w:rPr>
-                <w:rFonts w:ascii="Times New Roman" w:hAnsi="Times New Roman" w:cs="Times New Roman"/>
-              </w:rPr>
-              <w:t>def</w:t>
-            </w:r>
-            <w:proofErr w:type="spellEnd"/>
-            <w:r>
-              <w:rPr>
-                <w:rFonts w:ascii="Times New Roman" w:hAnsi="Times New Roman" w:cs="Times New Roman"/>
-              </w:rPr>
-              <w:t xml:space="preserve"> str1 “</w:t>
-            </w:r>
-            <w:proofErr w:type="spellStart"/>
-            <w:r>
-              <w:rPr>
-                <w:rFonts w:ascii="Times New Roman" w:hAnsi="Times New Roman" w:cs="Times New Roman"/>
-              </w:rPr>
-              <w:t>metodo</w:t>
-            </w:r>
-            <w:proofErr w:type="spellEnd"/>
-            <w:r>
-              <w:rPr>
-                <w:rFonts w:ascii="Times New Roman" w:hAnsi="Times New Roman" w:cs="Times New Roman"/>
-              </w:rPr>
-              <w:t xml:space="preserve"> 1”)</w:t>
+              <w:t>(def str1 “metodo 1”)</w:t>
             </w:r>
           </w:p>
         </w:tc>
@@ -3379,49 +3076,7 @@
               <w:rPr>
                 <w:rFonts w:ascii="Times New Roman" w:hAnsi="Times New Roman" w:cs="Times New Roman"/>
               </w:rPr>
-              <w:t>(</w:t>
-            </w:r>
-            <w:proofErr w:type="spellStart"/>
-            <w:r>
-              <w:rPr>
-                <w:rFonts w:ascii="Times New Roman" w:hAnsi="Times New Roman" w:cs="Times New Roman"/>
-              </w:rPr>
-              <w:t>def</w:t>
-            </w:r>
-            <w:proofErr w:type="spellEnd"/>
-            <w:r>
-              <w:rPr>
-                <w:rFonts w:ascii="Times New Roman" w:hAnsi="Times New Roman" w:cs="Times New Roman"/>
-              </w:rPr>
-              <w:t xml:space="preserve"> str2 (</w:t>
-            </w:r>
-            <w:proofErr w:type="spellStart"/>
-            <w:r>
-              <w:rPr>
-                <w:rFonts w:ascii="Times New Roman" w:hAnsi="Times New Roman" w:cs="Times New Roman"/>
-              </w:rPr>
-              <w:t>srt</w:t>
-            </w:r>
-            <w:proofErr w:type="spellEnd"/>
-            <w:r>
-              <w:rPr>
-                <w:rFonts w:ascii="Times New Roman" w:hAnsi="Times New Roman" w:cs="Times New Roman"/>
-              </w:rPr>
-              <w:t xml:space="preserve"> “</w:t>
-            </w:r>
-            <w:proofErr w:type="spellStart"/>
-            <w:r>
-              <w:rPr>
-                <w:rFonts w:ascii="Times New Roman" w:hAnsi="Times New Roman" w:cs="Times New Roman"/>
-              </w:rPr>
-              <w:t>metodo</w:t>
-            </w:r>
-            <w:proofErr w:type="spellEnd"/>
-            <w:r>
-              <w:rPr>
-                <w:rFonts w:ascii="Times New Roman" w:hAnsi="Times New Roman" w:cs="Times New Roman"/>
-              </w:rPr>
-              <w:t>” “2”))</w:t>
+              <w:t>(def str2 (srt “metodo” “2”))</w:t>
             </w:r>
           </w:p>
         </w:tc>
@@ -3513,21 +3168,7 @@
               <w:rPr>
                 <w:rFonts w:ascii="Times New Roman" w:hAnsi="Times New Roman" w:cs="Times New Roman"/>
               </w:rPr>
-              <w:t>(</w:t>
-            </w:r>
-            <w:proofErr w:type="spellStart"/>
-            <w:r>
-              <w:rPr>
-                <w:rFonts w:ascii="Times New Roman" w:hAnsi="Times New Roman" w:cs="Times New Roman"/>
-              </w:rPr>
-              <w:t>def</w:t>
-            </w:r>
-            <w:proofErr w:type="spellEnd"/>
-            <w:r>
-              <w:rPr>
-                <w:rFonts w:ascii="Times New Roman" w:hAnsi="Times New Roman" w:cs="Times New Roman"/>
-              </w:rPr>
-              <w:t xml:space="preserve"> lista1 ‘(1 2 3 4))</w:t>
+              <w:t>(def lista1 ‘(1 2 3 4))</w:t>
             </w:r>
           </w:p>
         </w:tc>
@@ -3606,35 +3247,7 @@
               <w:rPr>
                 <w:rFonts w:ascii="Times New Roman" w:hAnsi="Times New Roman" w:cs="Times New Roman"/>
               </w:rPr>
-              <w:t>(</w:t>
-            </w:r>
-            <w:proofErr w:type="spellStart"/>
-            <w:r>
-              <w:rPr>
-                <w:rFonts w:ascii="Times New Roman" w:hAnsi="Times New Roman" w:cs="Times New Roman"/>
-              </w:rPr>
-              <w:t>def</w:t>
-            </w:r>
-            <w:proofErr w:type="spellEnd"/>
-            <w:r>
-              <w:rPr>
-                <w:rFonts w:ascii="Times New Roman" w:hAnsi="Times New Roman" w:cs="Times New Roman"/>
-              </w:rPr>
-              <w:t xml:space="preserve"> lista2 (</w:t>
-            </w:r>
-            <w:proofErr w:type="spellStart"/>
-            <w:r>
-              <w:rPr>
-                <w:rFonts w:ascii="Times New Roman" w:hAnsi="Times New Roman" w:cs="Times New Roman"/>
-              </w:rPr>
-              <w:t>list</w:t>
-            </w:r>
-            <w:proofErr w:type="spellEnd"/>
-            <w:r>
-              <w:rPr>
-                <w:rFonts w:ascii="Times New Roman" w:hAnsi="Times New Roman" w:cs="Times New Roman"/>
-              </w:rPr>
-              <w:t xml:space="preserve"> (1 2 3 4)))</w:t>
+              <w:t>(def lista2 (list (1 2 3 4)))</w:t>
             </w:r>
           </w:p>
         </w:tc>
@@ -3695,16 +3308,8 @@
               <w:rPr>
                 <w:rFonts w:ascii="Times New Roman" w:hAnsi="Times New Roman" w:cs="Times New Roman"/>
               </w:rPr>
-              <w:t xml:space="preserve">Estructura que almacena valores </w:t>
-            </w:r>
-            <w:proofErr w:type="spellStart"/>
-            <w:r>
-              <w:rPr>
-                <w:rFonts w:ascii="Times New Roman" w:hAnsi="Times New Roman" w:cs="Times New Roman"/>
-              </w:rPr>
-              <w:t>unicos</w:t>
-            </w:r>
-            <w:proofErr w:type="spellEnd"/>
+              <w:t>Estructura que almacena valores unicos</w:t>
+            </w:r>
           </w:p>
         </w:tc>
         <w:tc>
@@ -3731,21 +3336,7 @@
               <w:rPr>
                 <w:rFonts w:ascii="Times New Roman" w:hAnsi="Times New Roman" w:cs="Times New Roman"/>
               </w:rPr>
-              <w:t>(</w:t>
-            </w:r>
-            <w:proofErr w:type="spellStart"/>
-            <w:r>
-              <w:rPr>
-                <w:rFonts w:ascii="Times New Roman" w:hAnsi="Times New Roman" w:cs="Times New Roman"/>
-              </w:rPr>
-              <w:t>def</w:t>
-            </w:r>
-            <w:proofErr w:type="spellEnd"/>
-            <w:r>
-              <w:rPr>
-                <w:rFonts w:ascii="Times New Roman" w:hAnsi="Times New Roman" w:cs="Times New Roman"/>
-              </w:rPr>
-              <w:t xml:space="preserve"> set1 (set ‘(1 5 9 6)))</w:t>
+              <w:t>(def set1 (set ‘(1 5 9 6)))</w:t>
             </w:r>
           </w:p>
         </w:tc>
@@ -3821,35 +3412,7 @@
               <w:rPr>
                 <w:rFonts w:ascii="Times New Roman" w:hAnsi="Times New Roman" w:cs="Times New Roman"/>
               </w:rPr>
-              <w:t>(</w:t>
-            </w:r>
-            <w:proofErr w:type="spellStart"/>
-            <w:r>
-              <w:rPr>
-                <w:rFonts w:ascii="Times New Roman" w:hAnsi="Times New Roman" w:cs="Times New Roman"/>
-              </w:rPr>
-              <w:t>der</w:t>
-            </w:r>
-            <w:proofErr w:type="spellEnd"/>
-            <w:r>
-              <w:rPr>
-                <w:rFonts w:ascii="Times New Roman" w:hAnsi="Times New Roman" w:cs="Times New Roman"/>
-              </w:rPr>
-              <w:t xml:space="preserve"> set2 </w:t>
-            </w:r>
-            <w:proofErr w:type="gramStart"/>
-            <w:r>
-              <w:rPr>
-                <w:rFonts w:ascii="Times New Roman" w:hAnsi="Times New Roman" w:cs="Times New Roman"/>
-              </w:rPr>
-              <w:t>#{</w:t>
-            </w:r>
-            <w:proofErr w:type="gramEnd"/>
-            <w:r>
-              <w:rPr>
-                <w:rFonts w:ascii="Times New Roman" w:hAnsi="Times New Roman" w:cs="Times New Roman"/>
-              </w:rPr>
-              <w:t>1 5 9 6})</w:t>
+              <w:t>(der set2 #{1 5 9 6})</w:t>
             </w:r>
           </w:p>
         </w:tc>
@@ -3908,19 +3471,11 @@
                 <w:rFonts w:ascii="Times New Roman" w:hAnsi="Times New Roman" w:cs="Times New Roman"/>
               </w:rPr>
             </w:pPr>
-            <w:proofErr w:type="spellStart"/>
-            <w:r>
-              <w:rPr>
-                <w:rFonts w:ascii="Times New Roman" w:hAnsi="Times New Roman" w:cs="Times New Roman"/>
-              </w:rPr>
-              <w:t>Coleccion</w:t>
-            </w:r>
-            <w:proofErr w:type="spellEnd"/>
-            <w:r>
-              <w:rPr>
-                <w:rFonts w:ascii="Times New Roman" w:hAnsi="Times New Roman" w:cs="Times New Roman"/>
-              </w:rPr>
-              <w:t xml:space="preserve"> con pares de valores, clave y valor.</w:t>
+            <w:r>
+              <w:rPr>
+                <w:rFonts w:ascii="Times New Roman" w:hAnsi="Times New Roman" w:cs="Times New Roman"/>
+              </w:rPr>
+              <w:t>Coleccion con pares de valores, clave y valor.</w:t>
             </w:r>
             <w:r>
               <w:rPr>
@@ -3932,35 +3487,7 @@
               <w:rPr>
                 <w:rFonts w:ascii="Times New Roman" w:hAnsi="Times New Roman" w:cs="Times New Roman"/>
               </w:rPr>
-              <w:t xml:space="preserve">Hay dos tipos de mapas, </w:t>
-            </w:r>
-            <w:proofErr w:type="spellStart"/>
-            <w:r>
-              <w:rPr>
-                <w:rFonts w:ascii="Times New Roman" w:hAnsi="Times New Roman" w:cs="Times New Roman"/>
-              </w:rPr>
-              <w:t>hashed</w:t>
-            </w:r>
-            <w:proofErr w:type="spellEnd"/>
-            <w:r>
-              <w:rPr>
-                <w:rFonts w:ascii="Times New Roman" w:hAnsi="Times New Roman" w:cs="Times New Roman"/>
-              </w:rPr>
-              <w:t xml:space="preserve"> y </w:t>
-            </w:r>
-            <w:proofErr w:type="spellStart"/>
-            <w:r>
-              <w:rPr>
-                <w:rFonts w:ascii="Times New Roman" w:hAnsi="Times New Roman" w:cs="Times New Roman"/>
-              </w:rPr>
-              <w:t>sorted</w:t>
-            </w:r>
-            <w:proofErr w:type="spellEnd"/>
-            <w:r>
-              <w:rPr>
-                <w:rFonts w:ascii="Times New Roman" w:hAnsi="Times New Roman" w:cs="Times New Roman"/>
-              </w:rPr>
-              <w:t>.</w:t>
+              <w:t>Hay dos tipos de mapas, hashed y sorted.</w:t>
             </w:r>
           </w:p>
         </w:tc>
@@ -3989,21 +3516,7 @@
               <w:rPr>
                 <w:rFonts w:ascii="Times New Roman" w:hAnsi="Times New Roman" w:cs="Times New Roman"/>
               </w:rPr>
-              <w:t>(</w:t>
-            </w:r>
-            <w:proofErr w:type="spellStart"/>
-            <w:r>
-              <w:rPr>
-                <w:rFonts w:ascii="Times New Roman" w:hAnsi="Times New Roman" w:cs="Times New Roman"/>
-              </w:rPr>
-              <w:t>def</w:t>
-            </w:r>
-            <w:proofErr w:type="spellEnd"/>
-            <w:r>
-              <w:rPr>
-                <w:rFonts w:ascii="Times New Roman" w:hAnsi="Times New Roman" w:cs="Times New Roman"/>
-              </w:rPr>
-              <w:t xml:space="preserve"> mapa1 {“a” “a1”, “b” “b1”})</w:t>
+              <w:t>(def mapa1 {“a” “a1”, “b” “b1”})</w:t>
             </w:r>
           </w:p>
         </w:tc>
@@ -4141,33 +3654,11 @@
                 <w:rFonts w:ascii="Times New Roman" w:hAnsi="Times New Roman" w:cs="Times New Roman"/>
               </w:rPr>
             </w:pPr>
-            <w:proofErr w:type="spellStart"/>
-            <w:r>
-              <w:rPr>
-                <w:rFonts w:ascii="Times New Roman" w:hAnsi="Times New Roman" w:cs="Times New Roman"/>
-              </w:rPr>
-              <w:t>Coleccion</w:t>
-            </w:r>
-            <w:proofErr w:type="spellEnd"/>
-            <w:r>
-              <w:rPr>
-                <w:rFonts w:ascii="Times New Roman" w:hAnsi="Times New Roman" w:cs="Times New Roman"/>
-              </w:rPr>
-              <w:t xml:space="preserve"> que almacena valores, se pueden indexar con </w:t>
-            </w:r>
-            <w:proofErr w:type="spellStart"/>
-            <w:r>
-              <w:rPr>
-                <w:rFonts w:ascii="Times New Roman" w:hAnsi="Times New Roman" w:cs="Times New Roman"/>
-              </w:rPr>
-              <w:t>numeros</w:t>
-            </w:r>
-            <w:proofErr w:type="spellEnd"/>
-            <w:r>
-              <w:rPr>
-                <w:rFonts w:ascii="Times New Roman" w:hAnsi="Times New Roman" w:cs="Times New Roman"/>
-              </w:rPr>
-              <w:t xml:space="preserve"> consecutivos</w:t>
+            <w:r>
+              <w:rPr>
+                <w:rFonts w:ascii="Times New Roman" w:hAnsi="Times New Roman" w:cs="Times New Roman"/>
+              </w:rPr>
+              <w:t>Coleccion que almacena valores, se pueden indexar con numeros consecutivos</w:t>
             </w:r>
           </w:p>
         </w:tc>
@@ -4195,21 +3686,7 @@
               <w:rPr>
                 <w:rFonts w:ascii="Times New Roman" w:hAnsi="Times New Roman" w:cs="Times New Roman"/>
               </w:rPr>
-              <w:t>(</w:t>
-            </w:r>
-            <w:proofErr w:type="spellStart"/>
-            <w:r>
-              <w:rPr>
-                <w:rFonts w:ascii="Times New Roman" w:hAnsi="Times New Roman" w:cs="Times New Roman"/>
-              </w:rPr>
-              <w:t>def</w:t>
-            </w:r>
-            <w:proofErr w:type="spellEnd"/>
-            <w:r>
-              <w:rPr>
-                <w:rFonts w:ascii="Times New Roman" w:hAnsi="Times New Roman" w:cs="Times New Roman"/>
-              </w:rPr>
-              <w:t xml:space="preserve"> vector1 (vector 1 2 3))</w:t>
+              <w:t>(def vector1 (vector 1 2 3))</w:t>
             </w:r>
           </w:p>
         </w:tc>
@@ -4282,21 +3759,7 @@
               <w:rPr>
                 <w:rFonts w:ascii="Times New Roman" w:hAnsi="Times New Roman" w:cs="Times New Roman"/>
               </w:rPr>
-              <w:t>(</w:t>
-            </w:r>
-            <w:proofErr w:type="spellStart"/>
-            <w:r>
-              <w:rPr>
-                <w:rFonts w:ascii="Times New Roman" w:hAnsi="Times New Roman" w:cs="Times New Roman"/>
-              </w:rPr>
-              <w:t>def</w:t>
-            </w:r>
-            <w:proofErr w:type="spellEnd"/>
-            <w:r>
-              <w:rPr>
-                <w:rFonts w:ascii="Times New Roman" w:hAnsi="Times New Roman" w:cs="Times New Roman"/>
-              </w:rPr>
-              <w:t xml:space="preserve"> vector2 [1 2 3])</w:t>
+              <w:t>(def vector2 [1 2 3])</w:t>
             </w:r>
           </w:p>
         </w:tc>
@@ -4313,7 +3776,7 @@
         </w:rPr>
         <w:sectPr>
           <w:pgSz w:w="11907" w:h="16839" w:code="9"/>
-          <w:pgMar w:top="1418" w:right="1418" w:bottom="1418" w:left="1418" w:header="720" w:footer="720" w:gutter="0"/>
+          <w:pgMar w:top="1418" w:right="1417" w:bottom="1418" w:left="1418" w:header="720" w:footer="720" w:gutter="0"/>
           <w:cols w:space="720"/>
           <w:docGrid w:linePitch="360"/>
         </w:sectPr>
@@ -5427,14 +4890,12 @@
                 <w:sz w:val="24"/>
               </w:rPr>
             </w:pPr>
-            <w:proofErr w:type="gramStart"/>
             <w:r>
               <w:rPr>
                 <w:sz w:val="24"/>
               </w:rPr>
               <w:t>Valor igual y tipo igual</w:t>
             </w:r>
-            <w:proofErr w:type="gramEnd"/>
           </w:p>
         </w:tc>
       </w:tr>
@@ -5639,21 +5100,7 @@
               <w:rPr>
                 <w:sz w:val="24"/>
               </w:rPr>
-              <w:t>console.log(</w:t>
-            </w:r>
-            <w:proofErr w:type="spellStart"/>
-            <w:r>
-              <w:rPr>
-                <w:sz w:val="24"/>
-              </w:rPr>
-              <w:t>str</w:t>
-            </w:r>
-            <w:proofErr w:type="spellEnd"/>
-            <w:r>
-              <w:rPr>
-                <w:sz w:val="24"/>
-              </w:rPr>
-              <w:t>)</w:t>
+              <w:t>console.log(str)</w:t>
             </w:r>
           </w:p>
         </w:tc>
@@ -6290,19 +5737,11 @@
                 <w:sz w:val="24"/>
               </w:rPr>
             </w:pPr>
-            <w:proofErr w:type="spellStart"/>
-            <w:r>
-              <w:rPr>
-                <w:sz w:val="24"/>
-              </w:rPr>
-              <w:t>List</w:t>
-            </w:r>
-            <w:proofErr w:type="spellEnd"/>
-            <w:r>
-              <w:rPr>
-                <w:sz w:val="24"/>
-              </w:rPr>
-              <w:t>*</w:t>
+            <w:r>
+              <w:rPr>
+                <w:sz w:val="24"/>
+              </w:rPr>
+              <w:t>List*</w:t>
             </w:r>
           </w:p>
         </w:tc>
@@ -6372,21 +5811,7 @@
               <w:rPr>
                 <w:sz w:val="24"/>
               </w:rPr>
-              <w:t>(</w:t>
-            </w:r>
-            <w:proofErr w:type="spellStart"/>
-            <w:r>
-              <w:rPr>
-                <w:sz w:val="24"/>
-              </w:rPr>
-              <w:t>list</w:t>
-            </w:r>
-            <w:proofErr w:type="spellEnd"/>
-            <w:r>
-              <w:rPr>
-                <w:sz w:val="24"/>
-              </w:rPr>
-              <w:t xml:space="preserve">* </w:t>
+              <w:t xml:space="preserve">(list* </w:t>
             </w:r>
             <w:r>
               <w:rPr>
@@ -6444,21 +5869,7 @@
               <w:rPr>
                 <w:sz w:val="24"/>
               </w:rPr>
-              <w:t>(</w:t>
-            </w:r>
-            <w:proofErr w:type="spellStart"/>
-            <w:r>
-              <w:rPr>
-                <w:sz w:val="24"/>
-              </w:rPr>
-              <w:t>list</w:t>
-            </w:r>
-            <w:proofErr w:type="spellEnd"/>
-            <w:r>
-              <w:rPr>
-                <w:sz w:val="24"/>
-              </w:rPr>
-              <w:t>* 1 [2,3])</w:t>
+              <w:t>(list* 1 [2,3])</w:t>
             </w:r>
           </w:p>
           <w:p>
@@ -6506,14 +5917,12 @@
                 <w:sz w:val="24"/>
               </w:rPr>
             </w:pPr>
-            <w:proofErr w:type="spellStart"/>
             <w:r>
               <w:rPr>
                 <w:sz w:val="24"/>
               </w:rPr>
               <w:t>first</w:t>
             </w:r>
-            <w:proofErr w:type="spellEnd"/>
           </w:p>
         </w:tc>
         <w:tc>
@@ -6568,21 +5977,7 @@
               <w:rPr>
                 <w:sz w:val="24"/>
               </w:rPr>
-              <w:t>(</w:t>
-            </w:r>
-            <w:proofErr w:type="spellStart"/>
-            <w:r>
-              <w:rPr>
-                <w:sz w:val="24"/>
-              </w:rPr>
-              <w:t>first</w:t>
-            </w:r>
-            <w:proofErr w:type="spellEnd"/>
-            <w:r>
-              <w:rPr>
-                <w:sz w:val="24"/>
-              </w:rPr>
-              <w:t xml:space="preserve"> </w:t>
+              <w:t xml:space="preserve">(first </w:t>
             </w:r>
             <w:r>
               <w:rPr>
@@ -6619,35 +6014,7 @@
               <w:rPr>
                 <w:sz w:val="24"/>
               </w:rPr>
-              <w:t>(</w:t>
-            </w:r>
-            <w:proofErr w:type="spellStart"/>
-            <w:r>
-              <w:rPr>
-                <w:sz w:val="24"/>
-              </w:rPr>
-              <w:t>first</w:t>
-            </w:r>
-            <w:proofErr w:type="spellEnd"/>
-            <w:r>
-              <w:rPr>
-                <w:sz w:val="24"/>
-              </w:rPr>
-              <w:t xml:space="preserve"> (</w:t>
-            </w:r>
-            <w:proofErr w:type="spellStart"/>
-            <w:r>
-              <w:rPr>
-                <w:sz w:val="24"/>
-              </w:rPr>
-              <w:t>list</w:t>
-            </w:r>
-            <w:proofErr w:type="spellEnd"/>
-            <w:r>
-              <w:rPr>
-                <w:sz w:val="24"/>
-              </w:rPr>
-              <w:t xml:space="preserve"> 1 2,3))</w:t>
+              <w:t>(first (list 1 2,3))</w:t>
             </w:r>
           </w:p>
           <w:p>
@@ -6766,7 +6133,6 @@
         <w:lastRenderedPageBreak/>
         <w:t>DEFINICI</w:t>
       </w:r>
-      <w:proofErr w:type="spellStart"/>
       <w:r>
         <w:rPr>
           <w:rFonts w:ascii="Times New Roman" w:eastAsia="Arial Unicode MS" w:hAnsi="Times New Roman" w:cs="Times New Roman"/>
@@ -6780,7 +6146,6 @@
         </w:rPr>
         <w:t>Ó</w:t>
       </w:r>
-      <w:proofErr w:type="spellEnd"/>
       <w:r>
         <w:rPr>
           <w:rFonts w:ascii="Times New Roman" w:eastAsia="Arial Unicode MS" w:hAnsi="Times New Roman" w:cs="Times New Roman"/>
@@ -6824,7 +6189,6 @@
         </w:rPr>
         <w:t xml:space="preserve"> </w:t>
       </w:r>
-      <w:proofErr w:type="spellStart"/>
       <w:r>
         <w:rPr>
           <w:rFonts w:ascii="Times New Roman" w:eastAsia="Arial Unicode MS" w:hAnsi="Times New Roman" w:cs="Times New Roman"/>
@@ -6847,7 +6211,6 @@
         </w:rPr>
         <w:t>n</w:t>
       </w:r>
-      <w:proofErr w:type="spellEnd"/>
       <w:r>
         <w:rPr>
           <w:rFonts w:ascii="Times New Roman" w:eastAsia="Arial Unicode MS" w:hAnsi="Times New Roman" w:cs="Times New Roman"/>
@@ -6935,14 +6298,7 @@
           <w:rFonts w:ascii="Times New Roman" w:hAnsi="Times New Roman" w:cs="Times New Roman"/>
           <w:lang w:val="es-MX"/>
         </w:rPr>
-        <w:t>ódigo</w:t>
-      </w:r>
-      <w:r>
-        <w:rPr>
-          <w:rFonts w:ascii="Times New Roman" w:hAnsi="Times New Roman" w:cs="Times New Roman"/>
-          <w:lang w:val="es-MX"/>
-        </w:rPr>
-        <w:t>2</w:t>
+        <w:t>ódigo2</w:t>
       </w:r>
       <w:r>
         <w:rPr>
@@ -6967,33 +6323,18 @@
         </w:rPr>
         <w:t>(bloque de c</w:t>
       </w:r>
-      <w:proofErr w:type="spellStart"/>
       <w:r>
         <w:rPr>
           <w:rFonts w:ascii="Times New Roman" w:hAnsi="Times New Roman" w:cs="Times New Roman"/>
           <w:lang w:val="es-MX"/>
         </w:rPr>
-        <w:t>ódigo</w:t>
-      </w:r>
-      <w:r>
-        <w:rPr>
-          <w:rFonts w:ascii="Times New Roman" w:hAnsi="Times New Roman" w:cs="Times New Roman"/>
-          <w:lang w:val="es-MX"/>
-        </w:rPr>
-        <w:t>N</w:t>
-      </w:r>
-      <w:proofErr w:type="spellEnd"/>
-      <w:r>
-        <w:rPr>
-          <w:rFonts w:ascii="Times New Roman" w:hAnsi="Times New Roman" w:cs="Times New Roman"/>
-        </w:rPr>
-        <w:t>)</w:t>
-      </w:r>
-      <w:r>
-        <w:rPr>
-          <w:rFonts w:ascii="Times New Roman" w:hAnsi="Times New Roman" w:cs="Times New Roman"/>
-        </w:rPr>
-        <w:t xml:space="preserve"> </w:t>
+        <w:t>ódigoN</w:t>
+      </w:r>
+      <w:r>
+        <w:rPr>
+          <w:rFonts w:ascii="Times New Roman" w:hAnsi="Times New Roman" w:cs="Times New Roman"/>
+        </w:rPr>
+        <w:t xml:space="preserve">) </w:t>
       </w:r>
       <w:r>
         <w:rPr>
@@ -7029,23 +6370,8 @@
         <w:rPr>
           <w:rFonts w:ascii="Times New Roman" w:hAnsi="Times New Roman" w:cs="Times New Roman"/>
         </w:rPr>
-        <w:t xml:space="preserve">Para definir funciones en </w:t>
-      </w:r>
-      <w:proofErr w:type="spellStart"/>
-      <w:r>
-        <w:rPr>
-          <w:rFonts w:ascii="Times New Roman" w:hAnsi="Times New Roman" w:cs="Times New Roman"/>
-        </w:rPr>
-        <w:t>clojure</w:t>
-      </w:r>
-      <w:proofErr w:type="spellEnd"/>
-      <w:r>
-        <w:rPr>
-          <w:rFonts w:ascii="Times New Roman" w:hAnsi="Times New Roman" w:cs="Times New Roman"/>
-        </w:rPr>
-        <w:t xml:space="preserve"> se necesita seguir la estructura anterior. Como cabecera de la función se inicia con el prefijo </w:t>
-      </w:r>
-      <w:proofErr w:type="spellStart"/>
+        <w:t xml:space="preserve">Para definir funciones en clojure se necesita seguir la estructura anterior. Como cabecera de la función se inicia con el prefijo </w:t>
+      </w:r>
       <w:r>
         <w:rPr>
           <w:rFonts w:ascii="Times New Roman" w:hAnsi="Times New Roman" w:cs="Times New Roman"/>
@@ -7054,7 +6380,6 @@
         </w:rPr>
         <w:t>defn</w:t>
       </w:r>
-      <w:proofErr w:type="spellEnd"/>
       <w:r>
         <w:rPr>
           <w:rFonts w:ascii="Times New Roman" w:hAnsi="Times New Roman" w:cs="Times New Roman"/>
@@ -8657,7 +7982,6 @@
     <w:rPr>
       <w:color w:val="000080"/>
       <w:u w:val="single"/>
-      <w:lang/>
     </w:rPr>
   </w:style>
   <w:style w:type="character" w:customStyle="1" w:styleId="VisitedInternetLink">
@@ -8665,7 +7989,6 @@
     <w:rPr>
       <w:color w:val="800000"/>
       <w:u w:val="single"/>
-      <w:lang/>
     </w:rPr>
   </w:style>
   <w:style w:type="paragraph" w:styleId="Sinespaciado">

</xml_diff>